<commit_message>
update: project with latest state in local repo.
</commit_message>
<xml_diff>
--- a/Evolution of knowledge representation in Planning.docx
+++ b/Evolution of knowledge representation in Planning.docx
@@ -48,8 +48,6 @@
         </w:rPr>
         <w:t>p</w:t>
       </w:r>
-      <w:bookmarkStart w:id="0" w:name="_GoBack"/>
-      <w:bookmarkEnd w:id="0"/>
       <w:r>
         <w:rPr>
           <w:rFonts w:ascii="Arial" w:hAnsi="Arial" w:cs="Arial"/>
@@ -111,7 +109,55 @@
           <w:sz w:val="24"/>
           <w:szCs w:val="24"/>
         </w:rPr>
-        <w:t xml:space="preserve">-polinated to increase efficiency and the available of solutions for problems of different nature. The representation of the problem was fundamental to achieve progress in the domain and one the pioneer methods was </w:t>
+        <w:t>-</w:t>
+      </w:r>
+      <w:r>
+        <w:rPr>
+          <w:rFonts w:ascii="Arial" w:hAnsi="Arial" w:cs="Arial"/>
+          <w:sz w:val="24"/>
+          <w:szCs w:val="24"/>
+        </w:rPr>
+        <w:t>pollinated</w:t>
+      </w:r>
+      <w:r>
+        <w:rPr>
+          <w:rFonts w:ascii="Arial" w:hAnsi="Arial" w:cs="Arial"/>
+          <w:sz w:val="24"/>
+          <w:szCs w:val="24"/>
+        </w:rPr>
+        <w:t xml:space="preserve"> to increase efficiency and the available of solutions for problems of different nature. The representation of the problem was fundamental to achieve progress in the domain and </w:t>
+      </w:r>
+      <w:r>
+        <w:rPr>
+          <w:rFonts w:ascii="Arial" w:hAnsi="Arial" w:cs="Arial"/>
+          <w:sz w:val="24"/>
+          <w:szCs w:val="24"/>
+        </w:rPr>
+        <w:t xml:space="preserve">one of </w:t>
+      </w:r>
+      <w:r>
+        <w:rPr>
+          <w:rFonts w:ascii="Arial" w:hAnsi="Arial" w:cs="Arial"/>
+          <w:sz w:val="24"/>
+          <w:szCs w:val="24"/>
+        </w:rPr>
+        <w:t xml:space="preserve">the pioneer methods </w:t>
+      </w:r>
+      <w:r>
+        <w:rPr>
+          <w:rFonts w:ascii="Arial" w:hAnsi="Arial" w:cs="Arial"/>
+          <w:sz w:val="24"/>
+          <w:szCs w:val="24"/>
+        </w:rPr>
+        <w:t xml:space="preserve">with a novel representation approach </w:t>
+      </w:r>
+      <w:r>
+        <w:rPr>
+          <w:rFonts w:ascii="Arial" w:hAnsi="Arial" w:cs="Arial"/>
+          <w:sz w:val="24"/>
+          <w:szCs w:val="24"/>
+        </w:rPr>
+        <w:t xml:space="preserve">was </w:t>
       </w:r>
       <w:r>
         <w:rPr>
@@ -128,15 +174,99 @@
           <w:sz w:val="24"/>
           <w:szCs w:val="24"/>
         </w:rPr>
-        <w:t xml:space="preserve"> (Fikes and Nilsson 1971). The acronym stands for STanford Research Institute Problem Solver and helps to find a sequence of operators in a state-space to prove that a goal state can be true. The main motivation behind STRIPS was to create a framework to solve class problems where robots are </w:t>
-      </w:r>
-      <w:r>
-        <w:rPr>
-          <w:rFonts w:ascii="Arial" w:hAnsi="Arial" w:cs="Arial"/>
-          <w:sz w:val="24"/>
-          <w:szCs w:val="24"/>
-        </w:rPr>
-        <w:t xml:space="preserve">re-arranging objects and in navigating, where the representation model is quite complex and general in comparison with the ones need for certain puzzles and games. One of the great benefits of the methods was given by its combination of </w:t>
+        <w:t xml:space="preserve"> (</w:t>
+      </w:r>
+      <w:proofErr w:type="spellStart"/>
+      <w:r>
+        <w:rPr>
+          <w:rFonts w:ascii="Arial" w:hAnsi="Arial" w:cs="Arial"/>
+          <w:sz w:val="24"/>
+          <w:szCs w:val="24"/>
+        </w:rPr>
+        <w:t>Fikes</w:t>
+      </w:r>
+      <w:proofErr w:type="spellEnd"/>
+      <w:r>
+        <w:rPr>
+          <w:rFonts w:ascii="Arial" w:hAnsi="Arial" w:cs="Arial"/>
+          <w:sz w:val="24"/>
+          <w:szCs w:val="24"/>
+        </w:rPr>
+        <w:t xml:space="preserve"> and Nilsson 1971). The acronym stands for </w:t>
+      </w:r>
+      <w:proofErr w:type="spellStart"/>
+      <w:r>
+        <w:rPr>
+          <w:rFonts w:ascii="Arial" w:hAnsi="Arial" w:cs="Arial"/>
+          <w:sz w:val="24"/>
+          <w:szCs w:val="24"/>
+        </w:rPr>
+        <w:t>STanford</w:t>
+      </w:r>
+      <w:proofErr w:type="spellEnd"/>
+      <w:r>
+        <w:rPr>
+          <w:rFonts w:ascii="Arial" w:hAnsi="Arial" w:cs="Arial"/>
+          <w:sz w:val="24"/>
+          <w:szCs w:val="24"/>
+        </w:rPr>
+        <w:t xml:space="preserve"> Re</w:t>
+      </w:r>
+      <w:r>
+        <w:rPr>
+          <w:rFonts w:ascii="Arial" w:hAnsi="Arial" w:cs="Arial"/>
+          <w:sz w:val="24"/>
+          <w:szCs w:val="24"/>
+        </w:rPr>
+        <w:t xml:space="preserve">search Institute Problem Solver. This methodology </w:t>
+      </w:r>
+      <w:r>
+        <w:rPr>
+          <w:rFonts w:ascii="Arial" w:hAnsi="Arial" w:cs="Arial"/>
+          <w:sz w:val="24"/>
+          <w:szCs w:val="24"/>
+        </w:rPr>
+        <w:t xml:space="preserve">helps to find a sequence of operators in a state-space to prove that a goal state can be true. The main motivation behind STRIPS was to create a framework to solve class problems </w:t>
+      </w:r>
+      <w:r>
+        <w:rPr>
+          <w:rFonts w:ascii="Arial" w:hAnsi="Arial" w:cs="Arial"/>
+          <w:sz w:val="24"/>
+          <w:szCs w:val="24"/>
+        </w:rPr>
+        <w:t>with</w:t>
+      </w:r>
+      <w:r>
+        <w:rPr>
+          <w:rFonts w:ascii="Arial" w:hAnsi="Arial" w:cs="Arial"/>
+          <w:sz w:val="24"/>
+          <w:szCs w:val="24"/>
+        </w:rPr>
+        <w:t xml:space="preserve"> robots </w:t>
+      </w:r>
+      <w:r>
+        <w:rPr>
+          <w:rFonts w:ascii="Arial" w:hAnsi="Arial" w:cs="Arial"/>
+          <w:sz w:val="24"/>
+          <w:szCs w:val="24"/>
+        </w:rPr>
+        <w:t>re-arranging objects and navigating, where the representation model is quite complex and general in comparison with the ones need</w:t>
+      </w:r>
+      <w:r>
+        <w:rPr>
+          <w:rFonts w:ascii="Arial" w:hAnsi="Arial" w:cs="Arial"/>
+          <w:sz w:val="24"/>
+          <w:szCs w:val="24"/>
+        </w:rPr>
+        <w:t>ed</w:t>
+      </w:r>
+      <w:r>
+        <w:rPr>
+          <w:rFonts w:ascii="Arial" w:hAnsi="Arial" w:cs="Arial"/>
+          <w:sz w:val="24"/>
+          <w:szCs w:val="24"/>
+        </w:rPr>
+        <w:t xml:space="preserve"> for certain puzzles and games. One of the great benefits of the methods was given by its combination of </w:t>
       </w:r>
       <w:r>
         <w:rPr>
@@ -153,7 +283,39 @@
           <w:sz w:val="24"/>
           <w:szCs w:val="24"/>
         </w:rPr>
-        <w:t xml:space="preserve"> (General purpose solver) and theorem proving methods allowing the representation of much more complex state-spaces (a drawback by GPS method alone) and provides much more power search heuristics (a drawback by theorem proving methods alone). However, the real value of STRIPS was given more by its representation model than by its algorithmic approach</w:t>
+        <w:t xml:space="preserve"> (General purpose solver) and theorem proving methods allowing the representation of much more complex state-spaces (a drawback </w:t>
+      </w:r>
+      <w:r>
+        <w:rPr>
+          <w:rFonts w:ascii="Arial" w:hAnsi="Arial" w:cs="Arial"/>
+          <w:sz w:val="24"/>
+          <w:szCs w:val="24"/>
+        </w:rPr>
+        <w:t>of the</w:t>
+      </w:r>
+      <w:r>
+        <w:rPr>
+          <w:rFonts w:ascii="Arial" w:hAnsi="Arial" w:cs="Arial"/>
+          <w:sz w:val="24"/>
+          <w:szCs w:val="24"/>
+        </w:rPr>
+        <w:t xml:space="preserve"> GPS method) and provides much more power search heuristics (a drawback </w:t>
+      </w:r>
+      <w:r>
+        <w:rPr>
+          <w:rFonts w:ascii="Arial" w:hAnsi="Arial" w:cs="Arial"/>
+          <w:sz w:val="24"/>
+          <w:szCs w:val="24"/>
+        </w:rPr>
+        <w:t>of</w:t>
+      </w:r>
+      <w:r>
+        <w:rPr>
+          <w:rFonts w:ascii="Arial" w:hAnsi="Arial" w:cs="Arial"/>
+          <w:sz w:val="24"/>
+          <w:szCs w:val="24"/>
+        </w:rPr>
+        <w:t xml:space="preserve"> theorem proving methods). However, the real value of STRIPS was given more by its representation model than by its algorithmic approach</w:t>
       </w:r>
       <w:r>
         <w:rPr>
@@ -173,6 +335,59 @@
           <w:szCs w:val="24"/>
         </w:rPr>
       </w:pPr>
+      <w:r>
+        <w:rPr>
+          <w:rFonts w:ascii="Arial" w:hAnsi="Arial" w:cs="Arial"/>
+          <w:sz w:val="24"/>
+          <w:szCs w:val="24"/>
+        </w:rPr>
+        <w:t xml:space="preserve">An evolution of STRIPS was presented as </w:t>
+      </w:r>
+      <w:r>
+        <w:rPr>
+          <w:rFonts w:ascii="Arial" w:hAnsi="Arial" w:cs="Arial"/>
+          <w:b/>
+          <w:sz w:val="24"/>
+          <w:szCs w:val="24"/>
+        </w:rPr>
+        <w:t>ADL</w:t>
+      </w:r>
+      <w:r>
+        <w:rPr>
+          <w:rFonts w:ascii="Arial" w:hAnsi="Arial" w:cs="Arial"/>
+          <w:sz w:val="24"/>
+          <w:szCs w:val="24"/>
+        </w:rPr>
+        <w:t xml:space="preserve"> (</w:t>
+      </w:r>
+      <w:proofErr w:type="spellStart"/>
+      <w:r>
+        <w:rPr>
+          <w:rFonts w:ascii="Arial" w:hAnsi="Arial" w:cs="Arial"/>
+          <w:sz w:val="24"/>
+          <w:szCs w:val="24"/>
+        </w:rPr>
+        <w:t>Pednault</w:t>
+      </w:r>
+      <w:proofErr w:type="spellEnd"/>
+      <w:r>
+        <w:rPr>
+          <w:rFonts w:ascii="Arial" w:hAnsi="Arial" w:cs="Arial"/>
+          <w:sz w:val="24"/>
+          <w:szCs w:val="24"/>
+        </w:rPr>
+        <w:t xml:space="preserve">, 1986), which stands for Action Description language. ADL relaxed some of the restriction of STRIPS and allowed to encode more realistic real world problems, such as capturing the nondeterministic effect by actions in the real world. </w:t>
+      </w:r>
+      <w:r>
+        <w:rPr>
+          <w:rFonts w:ascii="Arial" w:hAnsi="Arial" w:cs="Arial"/>
+          <w:sz w:val="24"/>
+          <w:szCs w:val="24"/>
+        </w:rPr>
+        <w:t xml:space="preserve">Contrary to STRIPS, where everything not mentioned in the conditions is assumed to be false, in ADL the open world assumption is taken and if something is not present in the conditions, is assumed to be unknown. </w:t>
+      </w:r>
+      <w:bookmarkStart w:id="0" w:name="_GoBack"/>
+      <w:bookmarkEnd w:id="0"/>
     </w:p>
     <w:p>
       <w:pPr>
@@ -189,7 +404,7 @@
           <w:sz w:val="24"/>
           <w:szCs w:val="24"/>
         </w:rPr>
-        <w:t xml:space="preserve">An evolution of STRIPS was presented as </w:t>
+        <w:t xml:space="preserve">A new representational language was presented in 1998, </w:t>
       </w:r>
       <w:r>
         <w:rPr>
@@ -198,59 +413,6 @@
           <w:sz w:val="24"/>
           <w:szCs w:val="24"/>
         </w:rPr>
-        <w:t>ADL</w:t>
-      </w:r>
-      <w:r>
-        <w:rPr>
-          <w:rFonts w:ascii="Arial" w:hAnsi="Arial" w:cs="Arial"/>
-          <w:sz w:val="24"/>
-          <w:szCs w:val="24"/>
-        </w:rPr>
-        <w:t xml:space="preserve"> (Pednault, 1986), which stands for Action Description language. ADL relaxed some of the restriction of STRIPS and allowed to encode more realistic real world problems, such as capturing the nondeterministic effect by actions in the real world. </w:t>
-      </w:r>
-      <w:r>
-        <w:rPr>
-          <w:rFonts w:ascii="Arial" w:hAnsi="Arial" w:cs="Arial"/>
-          <w:sz w:val="24"/>
-          <w:szCs w:val="24"/>
-        </w:rPr>
-        <w:t xml:space="preserve">Contrary to STRIPS, where everything not mentioned in the conditions is assumed to be false, in ADL the open world assumption is taken and if something is not present in the conditions, is assumed to be unknown. </w:t>
-      </w:r>
-    </w:p>
-    <w:p>
-      <w:pPr>
-        <w:jc w:val="both"/>
-        <w:rPr>
-          <w:rFonts w:ascii="Arial" w:hAnsi="Arial" w:cs="Arial"/>
-          <w:sz w:val="24"/>
-          <w:szCs w:val="24"/>
-        </w:rPr>
-      </w:pPr>
-    </w:p>
-    <w:p>
-      <w:pPr>
-        <w:jc w:val="both"/>
-        <w:rPr>
-          <w:rFonts w:ascii="Arial" w:hAnsi="Arial" w:cs="Arial"/>
-          <w:sz w:val="24"/>
-          <w:szCs w:val="24"/>
-        </w:rPr>
-      </w:pPr>
-      <w:r>
-        <w:rPr>
-          <w:rFonts w:ascii="Arial" w:hAnsi="Arial" w:cs="Arial"/>
-          <w:sz w:val="24"/>
-          <w:szCs w:val="24"/>
-        </w:rPr>
-        <w:t xml:space="preserve">A new representational language was presented in 1998, </w:t>
-      </w:r>
-      <w:r>
-        <w:rPr>
-          <w:rFonts w:ascii="Arial" w:hAnsi="Arial" w:cs="Arial"/>
-          <w:b/>
-          <w:sz w:val="24"/>
-          <w:szCs w:val="24"/>
-        </w:rPr>
         <w:t>PDDL</w:t>
       </w:r>
       <w:r>
@@ -259,15 +421,65 @@
           <w:sz w:val="24"/>
           <w:szCs w:val="24"/>
         </w:rPr>
-        <w:t xml:space="preserve"> (Ghallab et al, 1998)</w:t>
-      </w:r>
-      <w:r>
-        <w:rPr>
-          <w:rFonts w:ascii="Arial" w:hAnsi="Arial" w:cs="Arial"/>
-          <w:sz w:val="24"/>
-          <w:szCs w:val="24"/>
-        </w:rPr>
-        <w:t xml:space="preserve">, Planning Domain Descriptive Language as a way to </w:t>
+        <w:t xml:space="preserve"> (</w:t>
+      </w:r>
+      <w:proofErr w:type="spellStart"/>
+      <w:r>
+        <w:rPr>
+          <w:rFonts w:ascii="Arial" w:hAnsi="Arial" w:cs="Arial"/>
+          <w:sz w:val="24"/>
+          <w:szCs w:val="24"/>
+        </w:rPr>
+        <w:t>Ghallab</w:t>
+      </w:r>
+      <w:proofErr w:type="spellEnd"/>
+      <w:r>
+        <w:rPr>
+          <w:rFonts w:ascii="Arial" w:hAnsi="Arial" w:cs="Arial"/>
+          <w:sz w:val="24"/>
+          <w:szCs w:val="24"/>
+        </w:rPr>
+        <w:t xml:space="preserve"> et al, 1998)</w:t>
+      </w:r>
+      <w:r>
+        <w:rPr>
+          <w:rFonts w:ascii="Arial" w:hAnsi="Arial" w:cs="Arial"/>
+          <w:sz w:val="24"/>
+          <w:szCs w:val="24"/>
+        </w:rPr>
+        <w:t>. This acronym stands for</w:t>
+      </w:r>
+      <w:r>
+        <w:rPr>
+          <w:rFonts w:ascii="Arial" w:hAnsi="Arial" w:cs="Arial"/>
+          <w:sz w:val="24"/>
+          <w:szCs w:val="24"/>
+        </w:rPr>
+        <w:t xml:space="preserve"> Plann</w:t>
+      </w:r>
+      <w:r>
+        <w:rPr>
+          <w:rFonts w:ascii="Arial" w:hAnsi="Arial" w:cs="Arial"/>
+          <w:sz w:val="24"/>
+          <w:szCs w:val="24"/>
+        </w:rPr>
+        <w:t xml:space="preserve">ing Domain Descriptive Language </w:t>
+      </w:r>
+      <w:r>
+        <w:rPr>
+          <w:rFonts w:ascii="Arial" w:hAnsi="Arial" w:cs="Arial"/>
+          <w:sz w:val="24"/>
+          <w:szCs w:val="24"/>
+        </w:rPr>
+        <w:t xml:space="preserve">and the language was created </w:t>
+      </w:r>
+      <w:r>
+        <w:rPr>
+          <w:rFonts w:ascii="Arial" w:hAnsi="Arial" w:cs="Arial"/>
+          <w:sz w:val="24"/>
+          <w:szCs w:val="24"/>
+        </w:rPr>
+        <w:t xml:space="preserve">as a way to </w:t>
       </w:r>
       <w:r>
         <w:rPr>
@@ -283,15 +495,51 @@
           <w:sz w:val="24"/>
           <w:szCs w:val="24"/>
         </w:rPr>
-        <w:t xml:space="preserve"> which introduced object-fluents, allowing not only the representation of numbers but any object-type also</w:t>
-      </w:r>
-      <w:r>
-        <w:rPr>
-          <w:rFonts w:ascii="Arial" w:hAnsi="Arial" w:cs="Arial"/>
-          <w:sz w:val="24"/>
-          <w:szCs w:val="24"/>
-        </w:rPr>
-        <w:t xml:space="preserve"> (Helmert. E., 2008)</w:t>
+        <w:t xml:space="preserve"> which introduced object-</w:t>
+      </w:r>
+      <w:proofErr w:type="spellStart"/>
+      <w:r>
+        <w:rPr>
+          <w:rFonts w:ascii="Arial" w:hAnsi="Arial" w:cs="Arial"/>
+          <w:sz w:val="24"/>
+          <w:szCs w:val="24"/>
+        </w:rPr>
+        <w:t>fluents</w:t>
+      </w:r>
+      <w:proofErr w:type="spellEnd"/>
+      <w:r>
+        <w:rPr>
+          <w:rFonts w:ascii="Arial" w:hAnsi="Arial" w:cs="Arial"/>
+          <w:sz w:val="24"/>
+          <w:szCs w:val="24"/>
+        </w:rPr>
+        <w:t>, allowing not only the representation of numbers but any object-type also</w:t>
+      </w:r>
+      <w:r>
+        <w:rPr>
+          <w:rFonts w:ascii="Arial" w:hAnsi="Arial" w:cs="Arial"/>
+          <w:sz w:val="24"/>
+          <w:szCs w:val="24"/>
+        </w:rPr>
+        <w:t xml:space="preserve"> (</w:t>
+      </w:r>
+      <w:proofErr w:type="spellStart"/>
+      <w:r>
+        <w:rPr>
+          <w:rFonts w:ascii="Arial" w:hAnsi="Arial" w:cs="Arial"/>
+          <w:sz w:val="24"/>
+          <w:szCs w:val="24"/>
+        </w:rPr>
+        <w:t>Helmert</w:t>
+      </w:r>
+      <w:proofErr w:type="spellEnd"/>
+      <w:r>
+        <w:rPr>
+          <w:rFonts w:ascii="Arial" w:hAnsi="Arial" w:cs="Arial"/>
+          <w:sz w:val="24"/>
+          <w:szCs w:val="24"/>
+        </w:rPr>
+        <w:t>. E., 2008)</w:t>
       </w:r>
       <w:r>
         <w:rPr>

</xml_diff>